<commit_message>
compte rendu + schema
</commit_message>
<xml_diff>
--- a/Compte Rendu.docx
+++ b/Compte Rendu.docx
@@ -81,6 +81,7 @@
     </w:p>
     <w:p>
       <w:pPr>
+        <w:keepNext/>
         <w:pBdr>
           <w:top w:val="nil"/>
           <w:left w:val="nil"/>
@@ -88,11 +89,100 @@
           <w:right w:val="nil"/>
           <w:between w:val="nil"/>
         </w:pBdr>
+        <w:jc w:val="center"/>
+      </w:pPr>
+      <w:r>
         <w:rPr>
           <w:rFonts w:ascii="Arial" w:eastAsia="Arial" w:hAnsi="Arial" w:cs="Arial"/>
           <w:b/>
+          <w:noProof/>
           <w:sz w:val="36"/>
           <w:szCs w:val="36"/>
+        </w:rPr>
+        <w:drawing>
+          <wp:inline distT="0" distB="0" distL="0" distR="0" wp14:anchorId="2356E277" wp14:editId="22606EFA">
+            <wp:extent cx="5182952" cy="3562184"/>
+            <wp:effectExtent l="0" t="0" r="0" b="635"/>
+            <wp:docPr id="2" name="Image 2"/>
+            <wp:cNvGraphicFramePr>
+              <a:graphicFrameLocks xmlns:a="http://schemas.openxmlformats.org/drawingml/2006/main" noChangeAspect="1"/>
+            </wp:cNvGraphicFramePr>
+            <a:graphic xmlns:a="http://schemas.openxmlformats.org/drawingml/2006/main">
+              <a:graphicData uri="http://schemas.openxmlformats.org/drawingml/2006/picture">
+                <pic:pic xmlns:pic="http://schemas.openxmlformats.org/drawingml/2006/picture">
+                  <pic:nvPicPr>
+                    <pic:cNvPr id="2" name="Image 2"/>
+                    <pic:cNvPicPr/>
+                  </pic:nvPicPr>
+                  <pic:blipFill rotWithShape="1">
+                    <a:blip r:embed="rId8" cstate="print">
+                      <a:extLst>
+                        <a:ext uri="{28A0092B-C50C-407E-A947-70E740481C1C}">
+                          <a14:useLocalDpi xmlns:a14="http://schemas.microsoft.com/office/drawing/2010/main" val="0"/>
+                        </a:ext>
+                      </a:extLst>
+                    </a:blip>
+                    <a:srcRect t="2530" b="3002"/>
+                    <a:stretch/>
+                  </pic:blipFill>
+                  <pic:spPr bwMode="auto">
+                    <a:xfrm>
+                      <a:off x="0" y="0"/>
+                      <a:ext cx="5200187" cy="3574030"/>
+                    </a:xfrm>
+                    <a:prstGeom prst="rect">
+                      <a:avLst/>
+                    </a:prstGeom>
+                    <a:ln>
+                      <a:noFill/>
+                    </a:ln>
+                    <a:extLst>
+                      <a:ext uri="{53640926-AAD7-44D8-BBD7-CCE9431645EC}">
+                        <a14:shadowObscured xmlns:a14="http://schemas.microsoft.com/office/drawing/2010/main"/>
+                      </a:ext>
+                    </a:extLst>
+                  </pic:spPr>
+                </pic:pic>
+              </a:graphicData>
+            </a:graphic>
+          </wp:inline>
+        </w:drawing>
+      </w:r>
+    </w:p>
+    <w:p>
+      <w:pPr>
+        <w:pStyle w:val="Lgende"/>
+      </w:pPr>
+      <w:r>
+        <w:t xml:space="preserve">Figure </w:t>
+      </w:r>
+      <w:r>
+        <w:fldChar w:fldCharType="begin"/>
+      </w:r>
+      <w:r>
+        <w:instrText xml:space="preserve"> SEQ Figure \* ARABIC </w:instrText>
+      </w:r>
+      <w:r>
+        <w:fldChar w:fldCharType="separate"/>
+      </w:r>
+      <w:r>
+        <w:rPr>
+          <w:noProof/>
+        </w:rPr>
+        <w:t>1</w:t>
+      </w:r>
+      <w:r>
+        <w:fldChar w:fldCharType="end"/>
+      </w:r>
+      <w:r>
+        <w:t xml:space="preserve"> : Diagramme de classes</w:t>
+      </w:r>
+    </w:p>
+    <w:p>
+      <w:pPr>
+        <w:rPr>
+          <w:sz w:val="8"/>
+          <w:szCs w:val="8"/>
         </w:rPr>
       </w:pPr>
     </w:p>
@@ -109,6 +199,453 @@
           <w:rFonts w:ascii="Arial" w:eastAsia="Arial" w:hAnsi="Arial" w:cs="Arial"/>
         </w:rPr>
       </w:pPr>
+      <w:r>
+        <w:rPr>
+          <w:rFonts w:ascii="Arial" w:eastAsia="Arial" w:hAnsi="Arial" w:cs="Arial"/>
+        </w:rPr>
+        <w:t>Pour notre application nous avons choisis d’utiliser les classes suivantes :</w:t>
+      </w:r>
+    </w:p>
+    <w:p>
+      <w:pPr>
+        <w:pBdr>
+          <w:top w:val="nil"/>
+          <w:left w:val="nil"/>
+          <w:bottom w:val="nil"/>
+          <w:right w:val="nil"/>
+          <w:between w:val="nil"/>
+        </w:pBdr>
+        <w:rPr>
+          <w:rFonts w:ascii="Arial" w:eastAsia="Arial" w:hAnsi="Arial" w:cs="Arial"/>
+          <w:sz w:val="16"/>
+          <w:szCs w:val="16"/>
+        </w:rPr>
+      </w:pPr>
+    </w:p>
+    <w:p>
+      <w:pPr>
+        <w:pStyle w:val="Paragraphedeliste"/>
+        <w:numPr>
+          <w:ilvl w:val="0"/>
+          <w:numId w:val="2"/>
+        </w:numPr>
+        <w:pBdr>
+          <w:top w:val="nil"/>
+          <w:left w:val="nil"/>
+          <w:bottom w:val="nil"/>
+          <w:right w:val="nil"/>
+          <w:between w:val="nil"/>
+        </w:pBdr>
+        <w:rPr>
+          <w:rFonts w:ascii="Arial" w:eastAsia="Arial" w:hAnsi="Arial" w:cs="Arial"/>
+        </w:rPr>
+      </w:pPr>
+      <w:r>
+        <w:rPr>
+          <w:rFonts w:ascii="Arial" w:eastAsia="Arial" w:hAnsi="Arial" w:cs="Arial"/>
+        </w:rPr>
+        <w:t xml:space="preserve">Trajet : classe abstraite </w:t>
+      </w:r>
+      <w:r>
+        <w:rPr>
+          <w:rFonts w:ascii="Arial" w:eastAsia="Arial" w:hAnsi="Arial" w:cs="Arial"/>
+        </w:rPr>
+        <w:t>dont</w:t>
+      </w:r>
+      <w:r>
+        <w:rPr>
+          <w:rFonts w:ascii="Arial" w:eastAsia="Arial" w:hAnsi="Arial" w:cs="Arial"/>
+        </w:rPr>
+        <w:t xml:space="preserve"> dérivent les classes Trajet</w:t>
+      </w:r>
+      <w:r>
+        <w:rPr>
+          <w:rFonts w:ascii="Arial" w:eastAsia="Arial" w:hAnsi="Arial" w:cs="Arial"/>
+        </w:rPr>
+        <w:t xml:space="preserve"> </w:t>
+      </w:r>
+      <w:r>
+        <w:rPr>
+          <w:rFonts w:ascii="Arial" w:eastAsia="Arial" w:hAnsi="Arial" w:cs="Arial"/>
+        </w:rPr>
+        <w:t>Simple et Trajet</w:t>
+      </w:r>
+      <w:r>
+        <w:rPr>
+          <w:rFonts w:ascii="Arial" w:eastAsia="Arial" w:hAnsi="Arial" w:cs="Arial"/>
+        </w:rPr>
+        <w:t xml:space="preserve"> </w:t>
+      </w:r>
+      <w:r>
+        <w:rPr>
+          <w:rFonts w:ascii="Arial" w:eastAsia="Arial" w:hAnsi="Arial" w:cs="Arial"/>
+        </w:rPr>
+        <w:t>Compos</w:t>
+      </w:r>
+      <w:r>
+        <w:rPr>
+          <w:rFonts w:ascii="Arial" w:eastAsia="Arial" w:hAnsi="Arial" w:cs="Arial"/>
+        </w:rPr>
+        <w:t>é</w:t>
+      </w:r>
+      <w:r>
+        <w:rPr>
+          <w:rFonts w:ascii="Arial" w:eastAsia="Arial" w:hAnsi="Arial" w:cs="Arial"/>
+        </w:rPr>
+        <w:t>.</w:t>
+      </w:r>
+      <w:r>
+        <w:rPr>
+          <w:rFonts w:ascii="Arial" w:eastAsia="Arial" w:hAnsi="Arial" w:cs="Arial"/>
+        </w:rPr>
+        <w:t xml:space="preserve"> Ses méthodes virtuelles seront définies dans chaque classe fille afin d’avoir un comportement différent en fonction du type de l’appelant. Nous avons fait le choix de ne mettre aucun attribut dans cette classe car ils sont propres aux classes filles.</w:t>
+      </w:r>
+    </w:p>
+    <w:p>
+      <w:pPr>
+        <w:pBdr>
+          <w:top w:val="nil"/>
+          <w:left w:val="nil"/>
+          <w:bottom w:val="nil"/>
+          <w:right w:val="nil"/>
+          <w:between w:val="nil"/>
+        </w:pBdr>
+        <w:rPr>
+          <w:rFonts w:ascii="Arial" w:eastAsia="Arial" w:hAnsi="Arial" w:cs="Arial"/>
+          <w:sz w:val="6"/>
+          <w:szCs w:val="6"/>
+        </w:rPr>
+      </w:pPr>
+    </w:p>
+    <w:p>
+      <w:pPr>
+        <w:pStyle w:val="Paragraphedeliste"/>
+        <w:numPr>
+          <w:ilvl w:val="0"/>
+          <w:numId w:val="2"/>
+        </w:numPr>
+        <w:pBdr>
+          <w:top w:val="nil"/>
+          <w:left w:val="nil"/>
+          <w:bottom w:val="nil"/>
+          <w:right w:val="nil"/>
+          <w:between w:val="nil"/>
+        </w:pBdr>
+        <w:rPr>
+          <w:rFonts w:ascii="Arial" w:eastAsia="Arial" w:hAnsi="Arial" w:cs="Arial"/>
+        </w:rPr>
+      </w:pPr>
+      <w:r>
+        <w:rPr>
+          <w:rFonts w:ascii="Arial" w:eastAsia="Arial" w:hAnsi="Arial" w:cs="Arial"/>
+        </w:rPr>
+        <w:t>Trajet</w:t>
+      </w:r>
+      <w:r>
+        <w:rPr>
+          <w:rFonts w:ascii="Arial" w:eastAsia="Arial" w:hAnsi="Arial" w:cs="Arial"/>
+        </w:rPr>
+        <w:t xml:space="preserve"> </w:t>
+      </w:r>
+      <w:r>
+        <w:rPr>
+          <w:rFonts w:ascii="Arial" w:eastAsia="Arial" w:hAnsi="Arial" w:cs="Arial"/>
+        </w:rPr>
+        <w:t>Simple : classe dérivée de</w:t>
+      </w:r>
+      <w:r>
+        <w:rPr>
+          <w:rFonts w:ascii="Arial" w:eastAsia="Arial" w:hAnsi="Arial" w:cs="Arial"/>
+        </w:rPr>
+        <w:t xml:space="preserve"> </w:t>
+      </w:r>
+      <w:r>
+        <w:rPr>
+          <w:rFonts w:ascii="Arial" w:eastAsia="Arial" w:hAnsi="Arial" w:cs="Arial"/>
+        </w:rPr>
+        <w:t xml:space="preserve">Trajet </w:t>
+      </w:r>
+      <w:r>
+        <w:rPr>
+          <w:rFonts w:ascii="Arial" w:eastAsia="Arial" w:hAnsi="Arial" w:cs="Arial"/>
+        </w:rPr>
+        <w:t>par héritage public.</w:t>
+      </w:r>
+      <w:r>
+        <w:rPr>
+          <w:rFonts w:ascii="Arial" w:eastAsia="Arial" w:hAnsi="Arial" w:cs="Arial"/>
+        </w:rPr>
+        <w:t xml:space="preserve"> </w:t>
+      </w:r>
+      <w:r>
+        <w:rPr>
+          <w:rFonts w:ascii="Arial" w:eastAsia="Arial" w:hAnsi="Arial" w:cs="Arial"/>
+        </w:rPr>
+        <w:t>Elle permet de créer un Trajet d’une ville à une autre via un moyen de transport</w:t>
+      </w:r>
+    </w:p>
+    <w:p>
+      <w:pPr>
+        <w:pBdr>
+          <w:top w:val="nil"/>
+          <w:left w:val="nil"/>
+          <w:bottom w:val="nil"/>
+          <w:right w:val="nil"/>
+          <w:between w:val="nil"/>
+        </w:pBdr>
+        <w:rPr>
+          <w:rFonts w:ascii="Arial" w:eastAsia="Arial" w:hAnsi="Arial" w:cs="Arial"/>
+          <w:sz w:val="6"/>
+          <w:szCs w:val="6"/>
+        </w:rPr>
+      </w:pPr>
+    </w:p>
+    <w:p>
+      <w:pPr>
+        <w:pStyle w:val="Paragraphedeliste"/>
+        <w:numPr>
+          <w:ilvl w:val="0"/>
+          <w:numId w:val="2"/>
+        </w:numPr>
+        <w:pBdr>
+          <w:top w:val="nil"/>
+          <w:left w:val="nil"/>
+          <w:bottom w:val="nil"/>
+          <w:right w:val="nil"/>
+          <w:between w:val="nil"/>
+        </w:pBdr>
+        <w:rPr>
+          <w:rFonts w:ascii="Arial" w:eastAsia="Arial" w:hAnsi="Arial" w:cs="Arial"/>
+        </w:rPr>
+      </w:pPr>
+      <w:r>
+        <w:rPr>
+          <w:rFonts w:ascii="Arial" w:eastAsia="Arial" w:hAnsi="Arial" w:cs="Arial"/>
+        </w:rPr>
+        <w:t>Trajet</w:t>
+      </w:r>
+      <w:r>
+        <w:rPr>
+          <w:rFonts w:ascii="Arial" w:eastAsia="Arial" w:hAnsi="Arial" w:cs="Arial"/>
+        </w:rPr>
+        <w:t xml:space="preserve"> </w:t>
+      </w:r>
+      <w:r>
+        <w:rPr>
+          <w:rFonts w:ascii="Arial" w:eastAsia="Arial" w:hAnsi="Arial" w:cs="Arial"/>
+        </w:rPr>
+        <w:t xml:space="preserve">Compose : </w:t>
+      </w:r>
+      <w:r>
+        <w:rPr>
+          <w:rFonts w:ascii="Arial" w:eastAsia="Arial" w:hAnsi="Arial" w:cs="Arial"/>
+        </w:rPr>
+        <w:t>classe dérivée de Trajet par héritage public</w:t>
+      </w:r>
+      <w:r>
+        <w:rPr>
+          <w:rFonts w:ascii="Arial" w:eastAsia="Arial" w:hAnsi="Arial" w:cs="Arial"/>
+        </w:rPr>
+        <w:t>. Elle permet de créer un Trajet d’une ville à une autre par enchainement de trajets simples.</w:t>
+      </w:r>
+      <w:r>
+        <w:rPr>
+          <w:rFonts w:ascii="Arial" w:eastAsia="Arial" w:hAnsi="Arial" w:cs="Arial"/>
+        </w:rPr>
+        <w:t xml:space="preserve"> Ceux si sont renseignée dans une Liste </w:t>
+      </w:r>
+      <w:proofErr w:type="spellStart"/>
+      <w:r>
+        <w:rPr>
+          <w:rFonts w:ascii="Arial" w:eastAsia="Arial" w:hAnsi="Arial" w:cs="Arial"/>
+        </w:rPr>
+        <w:t>Chainee</w:t>
+      </w:r>
+      <w:proofErr w:type="spellEnd"/>
+    </w:p>
+    <w:p>
+      <w:pPr>
+        <w:pBdr>
+          <w:top w:val="nil"/>
+          <w:left w:val="nil"/>
+          <w:bottom w:val="nil"/>
+          <w:right w:val="nil"/>
+          <w:between w:val="nil"/>
+        </w:pBdr>
+        <w:rPr>
+          <w:rFonts w:ascii="Arial" w:eastAsia="Arial" w:hAnsi="Arial" w:cs="Arial"/>
+          <w:sz w:val="6"/>
+          <w:szCs w:val="6"/>
+        </w:rPr>
+      </w:pPr>
+    </w:p>
+    <w:p>
+      <w:pPr>
+        <w:pStyle w:val="Paragraphedeliste"/>
+        <w:numPr>
+          <w:ilvl w:val="0"/>
+          <w:numId w:val="3"/>
+        </w:numPr>
+        <w:pBdr>
+          <w:top w:val="nil"/>
+          <w:left w:val="nil"/>
+          <w:bottom w:val="nil"/>
+          <w:right w:val="nil"/>
+          <w:between w:val="nil"/>
+        </w:pBdr>
+        <w:rPr>
+          <w:rFonts w:ascii="Arial" w:eastAsia="Arial" w:hAnsi="Arial" w:cs="Arial"/>
+        </w:rPr>
+      </w:pPr>
+      <w:r>
+        <w:rPr>
+          <w:rFonts w:ascii="Arial" w:eastAsia="Arial" w:hAnsi="Arial" w:cs="Arial"/>
+        </w:rPr>
+        <w:t xml:space="preserve">Maillon : </w:t>
+      </w:r>
+      <w:r>
+        <w:rPr>
+          <w:rFonts w:ascii="Arial" w:eastAsia="Arial" w:hAnsi="Arial" w:cs="Arial"/>
+        </w:rPr>
+        <w:t>Elément constitutif de Liste Chainée permettant de pointer vers un trajet et vers le maillon suivant</w:t>
+      </w:r>
+    </w:p>
+    <w:p>
+      <w:pPr>
+        <w:pBdr>
+          <w:top w:val="nil"/>
+          <w:left w:val="nil"/>
+          <w:bottom w:val="nil"/>
+          <w:right w:val="nil"/>
+          <w:between w:val="nil"/>
+        </w:pBdr>
+        <w:rPr>
+          <w:rFonts w:ascii="Arial" w:eastAsia="Arial" w:hAnsi="Arial" w:cs="Arial"/>
+          <w:sz w:val="6"/>
+          <w:szCs w:val="6"/>
+        </w:rPr>
+      </w:pPr>
+    </w:p>
+    <w:p>
+      <w:pPr>
+        <w:pStyle w:val="Paragraphedeliste"/>
+        <w:numPr>
+          <w:ilvl w:val="0"/>
+          <w:numId w:val="4"/>
+        </w:numPr>
+        <w:pBdr>
+          <w:top w:val="nil"/>
+          <w:left w:val="nil"/>
+          <w:bottom w:val="nil"/>
+          <w:right w:val="nil"/>
+          <w:between w:val="nil"/>
+        </w:pBdr>
+        <w:rPr>
+          <w:rFonts w:ascii="Arial" w:eastAsia="Arial" w:hAnsi="Arial" w:cs="Arial"/>
+          <w:sz w:val="6"/>
+          <w:szCs w:val="6"/>
+        </w:rPr>
+      </w:pPr>
+      <w:r>
+        <w:rPr>
+          <w:rFonts w:ascii="Arial" w:eastAsia="Arial" w:hAnsi="Arial" w:cs="Arial"/>
+        </w:rPr>
+        <w:t xml:space="preserve">Liste </w:t>
+      </w:r>
+      <w:proofErr w:type="spellStart"/>
+      <w:r>
+        <w:rPr>
+          <w:rFonts w:ascii="Arial" w:eastAsia="Arial" w:hAnsi="Arial" w:cs="Arial"/>
+        </w:rPr>
+        <w:t>Chain</w:t>
+      </w:r>
+      <w:r>
+        <w:rPr>
+          <w:rFonts w:ascii="Arial" w:eastAsia="Arial" w:hAnsi="Arial" w:cs="Arial"/>
+        </w:rPr>
+        <w:t>e</w:t>
+      </w:r>
+      <w:r>
+        <w:rPr>
+          <w:rFonts w:ascii="Arial" w:eastAsia="Arial" w:hAnsi="Arial" w:cs="Arial"/>
+        </w:rPr>
+        <w:t>e</w:t>
+      </w:r>
+      <w:proofErr w:type="spellEnd"/>
+      <w:r>
+        <w:rPr>
+          <w:rFonts w:ascii="Arial" w:eastAsia="Arial" w:hAnsi="Arial" w:cs="Arial"/>
+        </w:rPr>
+        <w:t xml:space="preserve"> : </w:t>
+      </w:r>
+      <w:r>
+        <w:rPr>
+          <w:rFonts w:ascii="Arial" w:eastAsia="Arial" w:hAnsi="Arial" w:cs="Arial"/>
+        </w:rPr>
+        <w:t>Implémentation d’une liste chainée de trajets</w:t>
+      </w:r>
+      <w:r>
+        <w:rPr>
+          <w:rFonts w:ascii="Arial" w:eastAsia="Arial" w:hAnsi="Arial" w:cs="Arial"/>
+        </w:rPr>
+        <w:t xml:space="preserve"> avec pointeur de début et de fin </w:t>
+      </w:r>
+    </w:p>
+    <w:p>
+      <w:pPr>
+        <w:pStyle w:val="Paragraphedeliste"/>
+        <w:pBdr>
+          <w:top w:val="nil"/>
+          <w:left w:val="nil"/>
+          <w:bottom w:val="nil"/>
+          <w:right w:val="nil"/>
+          <w:between w:val="nil"/>
+        </w:pBdr>
+        <w:rPr>
+          <w:rFonts w:ascii="Arial" w:eastAsia="Arial" w:hAnsi="Arial" w:cs="Arial"/>
+          <w:sz w:val="6"/>
+          <w:szCs w:val="6"/>
+        </w:rPr>
+      </w:pPr>
+    </w:p>
+    <w:p>
+      <w:pPr>
+        <w:pStyle w:val="Paragraphedeliste"/>
+        <w:numPr>
+          <w:ilvl w:val="0"/>
+          <w:numId w:val="3"/>
+        </w:numPr>
+        <w:pBdr>
+          <w:top w:val="nil"/>
+          <w:left w:val="nil"/>
+          <w:bottom w:val="nil"/>
+          <w:right w:val="nil"/>
+          <w:between w:val="nil"/>
+        </w:pBdr>
+        <w:rPr>
+          <w:rFonts w:ascii="Arial" w:eastAsia="Arial" w:hAnsi="Arial" w:cs="Arial"/>
+        </w:rPr>
+      </w:pPr>
+      <w:r>
+        <w:rPr>
+          <w:rFonts w:ascii="Arial" w:eastAsia="Arial" w:hAnsi="Arial" w:cs="Arial"/>
+        </w:rPr>
+        <w:t>Catalogue : classe qui contient les différents trajets et qui permet de les manipuler.</w:t>
+      </w:r>
+    </w:p>
+    <w:p>
+      <w:pPr>
+        <w:pBdr>
+          <w:top w:val="nil"/>
+          <w:left w:val="nil"/>
+          <w:bottom w:val="nil"/>
+          <w:right w:val="nil"/>
+          <w:between w:val="nil"/>
+        </w:pBdr>
+        <w:rPr>
+          <w:rFonts w:ascii="Arial" w:eastAsia="Arial" w:hAnsi="Arial" w:cs="Arial"/>
+        </w:rPr>
+      </w:pPr>
     </w:p>
     <w:p>
       <w:pPr>
@@ -128,6 +665,7 @@
           <w:sz w:val="36"/>
           <w:szCs w:val="36"/>
         </w:rPr>
+        <w:lastRenderedPageBreak/>
         <w:t>Description de la structure de donnée</w:t>
       </w:r>
     </w:p>
@@ -142,12 +680,191 @@
     </w:p>
     <w:p>
       <w:pPr>
-        <w:ind w:left="720"/>
-        <w:rPr>
-          <w:rFonts w:ascii="Arial" w:eastAsia="Arial" w:hAnsi="Arial" w:cs="Arial"/>
-          <w:b/>
-        </w:rPr>
-      </w:pPr>
+        <w:rPr>
+          <w:rFonts w:ascii="Arial" w:eastAsia="Arial" w:hAnsi="Arial" w:cs="Arial"/>
+          <w:bCs/>
+        </w:rPr>
+      </w:pPr>
+      <w:r>
+        <w:rPr>
+          <w:rFonts w:ascii="Arial" w:eastAsia="Arial" w:hAnsi="Arial" w:cs="Arial"/>
+          <w:bCs/>
+        </w:rPr>
+        <w:t xml:space="preserve">Pour </w:t>
+      </w:r>
+      <w:r>
+        <w:rPr>
+          <w:rFonts w:ascii="Arial" w:eastAsia="Arial" w:hAnsi="Arial" w:cs="Arial"/>
+          <w:bCs/>
+        </w:rPr>
+        <w:t>gérer la collection ordonnée de trajets nous avons choisis d’implémenter une liste chainée. En effet celle-ci nous paraissait être la plus simple à utiliser pour les opérations d’insertion et de parcours que nous allions effectuer. En utilisant des Maillons pointant sur un type trajet cela nous a permis d’insérer des Trajets Simple tout comme des Trajets Compose à l’intérieur de la liste. Cela nous a également permis via les méthodes abstraites de Trajet de faire des appels sur les éléments de la liste tout en gardant les comportements spécifiques des classes TS ou TC.</w:t>
+      </w:r>
+    </w:p>
+    <w:p>
+      <w:pPr>
+        <w:rPr>
+          <w:rFonts w:ascii="Arial" w:eastAsia="Arial" w:hAnsi="Arial" w:cs="Arial"/>
+          <w:bCs/>
+        </w:rPr>
+      </w:pPr>
+    </w:p>
+    <w:p>
+      <w:pPr>
+        <w:rPr>
+          <w:rFonts w:ascii="Arial" w:eastAsia="Arial" w:hAnsi="Arial" w:cs="Arial"/>
+          <w:bCs/>
+        </w:rPr>
+      </w:pPr>
+      <w:r>
+        <w:rPr>
+          <w:rFonts w:ascii="Arial" w:eastAsia="Arial" w:hAnsi="Arial" w:cs="Arial"/>
+          <w:bCs/>
+        </w:rPr>
+        <w:t>Chaque Maillon de la liste pointant</w:t>
+      </w:r>
+      <w:r>
+        <w:rPr>
+          <w:rFonts w:ascii="Arial" w:eastAsia="Arial" w:hAnsi="Arial" w:cs="Arial"/>
+          <w:bCs/>
+        </w:rPr>
+        <w:t xml:space="preserve"> sur</w:t>
+      </w:r>
+      <w:r>
+        <w:rPr>
+          <w:rFonts w:ascii="Arial" w:eastAsia="Arial" w:hAnsi="Arial" w:cs="Arial"/>
+          <w:bCs/>
+        </w:rPr>
+        <w:t xml:space="preserve"> </w:t>
+      </w:r>
+      <w:r>
+        <w:rPr>
+          <w:rFonts w:ascii="Arial" w:eastAsia="Arial" w:hAnsi="Arial" w:cs="Arial"/>
+          <w:bCs/>
+        </w:rPr>
+        <w:t xml:space="preserve">le trajet qu’il contient et </w:t>
+      </w:r>
+      <w:r>
+        <w:rPr>
+          <w:rFonts w:ascii="Arial" w:eastAsia="Arial" w:hAnsi="Arial" w:cs="Arial"/>
+          <w:bCs/>
+        </w:rPr>
+        <w:t xml:space="preserve">sur son </w:t>
+      </w:r>
+      <w:r>
+        <w:rPr>
+          <w:rFonts w:ascii="Arial" w:eastAsia="Arial" w:hAnsi="Arial" w:cs="Arial"/>
+          <w:bCs/>
+        </w:rPr>
+        <w:t xml:space="preserve">Maillon suivant </w:t>
+      </w:r>
+      <w:r>
+        <w:rPr>
+          <w:rFonts w:ascii="Arial" w:eastAsia="Arial" w:hAnsi="Arial" w:cs="Arial"/>
+          <w:bCs/>
+        </w:rPr>
+        <w:t xml:space="preserve">nous avons </w:t>
+      </w:r>
+      <w:r>
+        <w:rPr>
+          <w:rFonts w:ascii="Arial" w:eastAsia="Arial" w:hAnsi="Arial" w:cs="Arial"/>
+          <w:bCs/>
+        </w:rPr>
+        <w:t xml:space="preserve">choisis </w:t>
+      </w:r>
+      <w:r>
+        <w:rPr>
+          <w:rFonts w:ascii="Arial" w:eastAsia="Arial" w:hAnsi="Arial" w:cs="Arial"/>
+          <w:bCs/>
+        </w:rPr>
+        <w:t>d’implémenter une liste avec pointeur vers le premier et le dernier Maillon pour faciliter les insertions en queue.</w:t>
+      </w:r>
+    </w:p>
+    <w:p>
+      <w:pPr>
+        <w:rPr>
+          <w:rFonts w:ascii="Arial" w:eastAsia="Arial" w:hAnsi="Arial" w:cs="Arial"/>
+          <w:bCs/>
+        </w:rPr>
+      </w:pPr>
+    </w:p>
+    <w:p>
+      <w:pPr>
+        <w:rPr>
+          <w:rFonts w:ascii="Arial" w:eastAsia="Arial" w:hAnsi="Arial" w:cs="Arial"/>
+          <w:bCs/>
+        </w:rPr>
+      </w:pPr>
+      <w:r>
+        <w:rPr>
+          <w:rFonts w:ascii="Arial" w:eastAsia="Arial" w:hAnsi="Arial" w:cs="Arial"/>
+          <w:bCs/>
+        </w:rPr>
+        <w:t>Nous avons fait le choix d’implémenter deux méthodes d’insertion. Une méthode d’insertion en queue, que nous utiliserons pour insérer des Trajets Simple au sein d’un trajet compose et une méthode d’insertion trié par ordre alphabétique que nous utiliserons pour ajouter un Trajet au catalogue.</w:t>
+      </w:r>
+    </w:p>
+    <w:p>
+      <w:pPr>
+        <w:rPr>
+          <w:rFonts w:ascii="Arial" w:eastAsia="Arial" w:hAnsi="Arial" w:cs="Arial"/>
+          <w:bCs/>
+        </w:rPr>
+      </w:pPr>
+    </w:p>
+    <w:p>
+      <w:pPr>
+        <w:rPr>
+          <w:rFonts w:ascii="Arial" w:eastAsia="Arial" w:hAnsi="Arial" w:cs="Arial"/>
+          <w:bCs/>
+        </w:rPr>
+      </w:pPr>
+      <w:r>
+        <w:rPr>
+          <w:rFonts w:ascii="Arial" w:eastAsia="Arial" w:hAnsi="Arial" w:cs="Arial"/>
+          <w:bCs/>
+          <w:noProof/>
+        </w:rPr>
+        <w:drawing>
+          <wp:inline distT="0" distB="0" distL="0" distR="0" wp14:anchorId="77BFF5DB" wp14:editId="61819DDE">
+            <wp:extent cx="6120130" cy="1576639"/>
+            <wp:effectExtent l="0" t="0" r="0" b="5080"/>
+            <wp:docPr id="3" name="Image 3"/>
+            <wp:cNvGraphicFramePr>
+              <a:graphicFrameLocks xmlns:a="http://schemas.openxmlformats.org/drawingml/2006/main" noChangeAspect="1"/>
+            </wp:cNvGraphicFramePr>
+            <a:graphic xmlns:a="http://schemas.openxmlformats.org/drawingml/2006/main">
+              <a:graphicData uri="http://schemas.openxmlformats.org/drawingml/2006/picture">
+                <pic:pic xmlns:pic="http://schemas.openxmlformats.org/drawingml/2006/picture">
+                  <pic:nvPicPr>
+                    <pic:cNvPr id="3" name="Image 3"/>
+                    <pic:cNvPicPr/>
+                  </pic:nvPicPr>
+                  <pic:blipFill>
+                    <a:blip r:embed="rId9" cstate="print">
+                      <a:extLst>
+                        <a:ext uri="{28A0092B-C50C-407E-A947-70E740481C1C}">
+                          <a14:useLocalDpi xmlns:a14="http://schemas.microsoft.com/office/drawing/2010/main" val="0"/>
+                        </a:ext>
+                      </a:extLst>
+                    </a:blip>
+                    <a:stretch>
+                      <a:fillRect/>
+                    </a:stretch>
+                  </pic:blipFill>
+                  <pic:spPr>
+                    <a:xfrm>
+                      <a:off x="0" y="0"/>
+                      <a:ext cx="6120130" cy="1576639"/>
+                    </a:xfrm>
+                    <a:prstGeom prst="rect">
+                      <a:avLst/>
+                    </a:prstGeom>
+                  </pic:spPr>
+                </pic:pic>
+              </a:graphicData>
+            </a:graphic>
+          </wp:inline>
+        </w:drawing>
+      </w:r>
     </w:p>
     <w:p>
       <w:pPr>
@@ -193,12 +910,48 @@
       <w:pPr>
         <w:rPr>
           <w:rFonts w:ascii="Arial" w:eastAsia="Arial" w:hAnsi="Arial" w:cs="Arial"/>
+          <w:bCs/>
+          <w:sz w:val="18"/>
+          <w:szCs w:val="18"/>
+        </w:rPr>
+      </w:pPr>
+      <w:proofErr w:type="spellStart"/>
+      <w:r>
+        <w:rPr>
+          <w:rFonts w:ascii="Arial" w:eastAsia="Arial" w:hAnsi="Arial" w:cs="Arial"/>
+          <w:bCs/>
+        </w:rPr>
+        <w:t>Dsl</w:t>
+      </w:r>
+      <w:proofErr w:type="spellEnd"/>
+      <w:r>
+        <w:rPr>
+          <w:rFonts w:ascii="Arial" w:eastAsia="Arial" w:hAnsi="Arial" w:cs="Arial"/>
+          <w:bCs/>
+        </w:rPr>
+        <w:t xml:space="preserve"> il est tard j’ai plus le temps</w:t>
+      </w:r>
+    </w:p>
+    <w:p>
+      <w:pPr>
+        <w:rPr>
+          <w:rFonts w:ascii="Arial" w:eastAsia="Arial" w:hAnsi="Arial" w:cs="Arial"/>
+          <w:b/>
+          <w:sz w:val="36"/>
+          <w:szCs w:val="36"/>
+        </w:rPr>
+      </w:pPr>
+    </w:p>
+    <w:p>
+      <w:pPr>
+        <w:rPr>
+          <w:rFonts w:ascii="Arial" w:eastAsia="Arial" w:hAnsi="Arial" w:cs="Arial"/>
         </w:rPr>
       </w:pPr>
     </w:p>
     <w:sectPr>
-      <w:headerReference w:type="default" r:id="rId8"/>
-      <w:footerReference w:type="default" r:id="rId9"/>
+      <w:headerReference w:type="default" r:id="rId10"/>
+      <w:footerReference w:type="default" r:id="rId11"/>
       <w:pgSz w:w="11906" w:h="16838"/>
       <w:pgMar w:top="1843" w:right="1134" w:bottom="1843" w:left="1134" w:header="1134" w:footer="1134" w:gutter="0"/>
       <w:pgNumType w:start="1"/>
@@ -612,17 +1365,7 @@
               <w:sz w:val="28"/>
               <w:szCs w:val="28"/>
             </w:rPr>
-            <w:t xml:space="preserve">Auteurs : </w:t>
-          </w:r>
-          <w:r>
-            <w:rPr>
-              <w:rFonts w:ascii="Calibri" w:eastAsia="Calibri" w:hAnsi="Calibri" w:cs="Calibri"/>
-              <w:b/>
-              <w:color w:val="000000"/>
-              <w:sz w:val="28"/>
-              <w:szCs w:val="28"/>
-            </w:rPr>
-            <w:t>Blaess</w:t>
+            <w:t>Auteurs : Blaess</w:t>
           </w:r>
           <w:r>
             <w:rPr>
@@ -879,8 +1622,357 @@
       </w:pPr>
     </w:lvl>
   </w:abstractNum>
+  <w:abstractNum w:abstractNumId="1" w15:restartNumberingAfterBreak="0">
+    <w:nsid w:val="1F8A22F6"/>
+    <w:multiLevelType w:val="hybridMultilevel"/>
+    <w:tmpl w:val="E63E5D64"/>
+    <w:lvl w:ilvl="0" w:tplc="040C0009">
+      <w:start w:val="1"/>
+      <w:numFmt w:val="bullet"/>
+      <w:lvlText w:val=""/>
+      <w:lvlJc w:val="left"/>
+      <w:pPr>
+        <w:ind w:left="720" w:hanging="360"/>
+      </w:pPr>
+      <w:rPr>
+        <w:rFonts w:ascii="Wingdings" w:hAnsi="Wingdings" w:hint="default"/>
+      </w:rPr>
+    </w:lvl>
+    <w:lvl w:ilvl="1" w:tplc="040C0003" w:tentative="1">
+      <w:start w:val="1"/>
+      <w:numFmt w:val="bullet"/>
+      <w:lvlText w:val="o"/>
+      <w:lvlJc w:val="left"/>
+      <w:pPr>
+        <w:ind w:left="1440" w:hanging="360"/>
+      </w:pPr>
+      <w:rPr>
+        <w:rFonts w:ascii="Courier New" w:hAnsi="Courier New" w:cs="Courier New" w:hint="default"/>
+      </w:rPr>
+    </w:lvl>
+    <w:lvl w:ilvl="2" w:tplc="040C0005" w:tentative="1">
+      <w:start w:val="1"/>
+      <w:numFmt w:val="bullet"/>
+      <w:lvlText w:val=""/>
+      <w:lvlJc w:val="left"/>
+      <w:pPr>
+        <w:ind w:left="2160" w:hanging="360"/>
+      </w:pPr>
+      <w:rPr>
+        <w:rFonts w:ascii="Wingdings" w:hAnsi="Wingdings" w:hint="default"/>
+      </w:rPr>
+    </w:lvl>
+    <w:lvl w:ilvl="3" w:tplc="040C0001" w:tentative="1">
+      <w:start w:val="1"/>
+      <w:numFmt w:val="bullet"/>
+      <w:lvlText w:val=""/>
+      <w:lvlJc w:val="left"/>
+      <w:pPr>
+        <w:ind w:left="2880" w:hanging="360"/>
+      </w:pPr>
+      <w:rPr>
+        <w:rFonts w:ascii="Symbol" w:hAnsi="Symbol" w:hint="default"/>
+      </w:rPr>
+    </w:lvl>
+    <w:lvl w:ilvl="4" w:tplc="040C0003" w:tentative="1">
+      <w:start w:val="1"/>
+      <w:numFmt w:val="bullet"/>
+      <w:lvlText w:val="o"/>
+      <w:lvlJc w:val="left"/>
+      <w:pPr>
+        <w:ind w:left="3600" w:hanging="360"/>
+      </w:pPr>
+      <w:rPr>
+        <w:rFonts w:ascii="Courier New" w:hAnsi="Courier New" w:cs="Courier New" w:hint="default"/>
+      </w:rPr>
+    </w:lvl>
+    <w:lvl w:ilvl="5" w:tplc="040C0005" w:tentative="1">
+      <w:start w:val="1"/>
+      <w:numFmt w:val="bullet"/>
+      <w:lvlText w:val=""/>
+      <w:lvlJc w:val="left"/>
+      <w:pPr>
+        <w:ind w:left="4320" w:hanging="360"/>
+      </w:pPr>
+      <w:rPr>
+        <w:rFonts w:ascii="Wingdings" w:hAnsi="Wingdings" w:hint="default"/>
+      </w:rPr>
+    </w:lvl>
+    <w:lvl w:ilvl="6" w:tplc="040C0001" w:tentative="1">
+      <w:start w:val="1"/>
+      <w:numFmt w:val="bullet"/>
+      <w:lvlText w:val=""/>
+      <w:lvlJc w:val="left"/>
+      <w:pPr>
+        <w:ind w:left="5040" w:hanging="360"/>
+      </w:pPr>
+      <w:rPr>
+        <w:rFonts w:ascii="Symbol" w:hAnsi="Symbol" w:hint="default"/>
+      </w:rPr>
+    </w:lvl>
+    <w:lvl w:ilvl="7" w:tplc="040C0003" w:tentative="1">
+      <w:start w:val="1"/>
+      <w:numFmt w:val="bullet"/>
+      <w:lvlText w:val="o"/>
+      <w:lvlJc w:val="left"/>
+      <w:pPr>
+        <w:ind w:left="5760" w:hanging="360"/>
+      </w:pPr>
+      <w:rPr>
+        <w:rFonts w:ascii="Courier New" w:hAnsi="Courier New" w:cs="Courier New" w:hint="default"/>
+      </w:rPr>
+    </w:lvl>
+    <w:lvl w:ilvl="8" w:tplc="040C0005" w:tentative="1">
+      <w:start w:val="1"/>
+      <w:numFmt w:val="bullet"/>
+      <w:lvlText w:val=""/>
+      <w:lvlJc w:val="left"/>
+      <w:pPr>
+        <w:ind w:left="6480" w:hanging="360"/>
+      </w:pPr>
+      <w:rPr>
+        <w:rFonts w:ascii="Wingdings" w:hAnsi="Wingdings" w:hint="default"/>
+      </w:rPr>
+    </w:lvl>
+  </w:abstractNum>
+  <w:abstractNum w:abstractNumId="2" w15:restartNumberingAfterBreak="0">
+    <w:nsid w:val="32A4054C"/>
+    <w:multiLevelType w:val="hybridMultilevel"/>
+    <w:tmpl w:val="8D36D636"/>
+    <w:lvl w:ilvl="0" w:tplc="040C0009">
+      <w:start w:val="1"/>
+      <w:numFmt w:val="bullet"/>
+      <w:lvlText w:val=""/>
+      <w:lvlJc w:val="left"/>
+      <w:pPr>
+        <w:ind w:left="720" w:hanging="360"/>
+      </w:pPr>
+      <w:rPr>
+        <w:rFonts w:ascii="Wingdings" w:hAnsi="Wingdings" w:hint="default"/>
+        <w:sz w:val="24"/>
+      </w:rPr>
+    </w:lvl>
+    <w:lvl w:ilvl="1" w:tplc="040C0003" w:tentative="1">
+      <w:start w:val="1"/>
+      <w:numFmt w:val="bullet"/>
+      <w:lvlText w:val="o"/>
+      <w:lvlJc w:val="left"/>
+      <w:pPr>
+        <w:ind w:left="1440" w:hanging="360"/>
+      </w:pPr>
+      <w:rPr>
+        <w:rFonts w:ascii="Courier New" w:hAnsi="Courier New" w:cs="Courier New" w:hint="default"/>
+      </w:rPr>
+    </w:lvl>
+    <w:lvl w:ilvl="2" w:tplc="040C0005" w:tentative="1">
+      <w:start w:val="1"/>
+      <w:numFmt w:val="bullet"/>
+      <w:lvlText w:val=""/>
+      <w:lvlJc w:val="left"/>
+      <w:pPr>
+        <w:ind w:left="2160" w:hanging="360"/>
+      </w:pPr>
+      <w:rPr>
+        <w:rFonts w:ascii="Wingdings" w:hAnsi="Wingdings" w:hint="default"/>
+      </w:rPr>
+    </w:lvl>
+    <w:lvl w:ilvl="3" w:tplc="040C0001" w:tentative="1">
+      <w:start w:val="1"/>
+      <w:numFmt w:val="bullet"/>
+      <w:lvlText w:val=""/>
+      <w:lvlJc w:val="left"/>
+      <w:pPr>
+        <w:ind w:left="2880" w:hanging="360"/>
+      </w:pPr>
+      <w:rPr>
+        <w:rFonts w:ascii="Symbol" w:hAnsi="Symbol" w:hint="default"/>
+      </w:rPr>
+    </w:lvl>
+    <w:lvl w:ilvl="4" w:tplc="040C0003" w:tentative="1">
+      <w:start w:val="1"/>
+      <w:numFmt w:val="bullet"/>
+      <w:lvlText w:val="o"/>
+      <w:lvlJc w:val="left"/>
+      <w:pPr>
+        <w:ind w:left="3600" w:hanging="360"/>
+      </w:pPr>
+      <w:rPr>
+        <w:rFonts w:ascii="Courier New" w:hAnsi="Courier New" w:cs="Courier New" w:hint="default"/>
+      </w:rPr>
+    </w:lvl>
+    <w:lvl w:ilvl="5" w:tplc="040C0005" w:tentative="1">
+      <w:start w:val="1"/>
+      <w:numFmt w:val="bullet"/>
+      <w:lvlText w:val=""/>
+      <w:lvlJc w:val="left"/>
+      <w:pPr>
+        <w:ind w:left="4320" w:hanging="360"/>
+      </w:pPr>
+      <w:rPr>
+        <w:rFonts w:ascii="Wingdings" w:hAnsi="Wingdings" w:hint="default"/>
+      </w:rPr>
+    </w:lvl>
+    <w:lvl w:ilvl="6" w:tplc="040C0001" w:tentative="1">
+      <w:start w:val="1"/>
+      <w:numFmt w:val="bullet"/>
+      <w:lvlText w:val=""/>
+      <w:lvlJc w:val="left"/>
+      <w:pPr>
+        <w:ind w:left="5040" w:hanging="360"/>
+      </w:pPr>
+      <w:rPr>
+        <w:rFonts w:ascii="Symbol" w:hAnsi="Symbol" w:hint="default"/>
+      </w:rPr>
+    </w:lvl>
+    <w:lvl w:ilvl="7" w:tplc="040C0003" w:tentative="1">
+      <w:start w:val="1"/>
+      <w:numFmt w:val="bullet"/>
+      <w:lvlText w:val="o"/>
+      <w:lvlJc w:val="left"/>
+      <w:pPr>
+        <w:ind w:left="5760" w:hanging="360"/>
+      </w:pPr>
+      <w:rPr>
+        <w:rFonts w:ascii="Courier New" w:hAnsi="Courier New" w:cs="Courier New" w:hint="default"/>
+      </w:rPr>
+    </w:lvl>
+    <w:lvl w:ilvl="8" w:tplc="040C0005" w:tentative="1">
+      <w:start w:val="1"/>
+      <w:numFmt w:val="bullet"/>
+      <w:lvlText w:val=""/>
+      <w:lvlJc w:val="left"/>
+      <w:pPr>
+        <w:ind w:left="6480" w:hanging="360"/>
+      </w:pPr>
+      <w:rPr>
+        <w:rFonts w:ascii="Wingdings" w:hAnsi="Wingdings" w:hint="default"/>
+      </w:rPr>
+    </w:lvl>
+  </w:abstractNum>
+  <w:abstractNum w:abstractNumId="3" w15:restartNumberingAfterBreak="0">
+    <w:nsid w:val="3C467C45"/>
+    <w:multiLevelType w:val="hybridMultilevel"/>
+    <w:tmpl w:val="AAB69A8E"/>
+    <w:lvl w:ilvl="0" w:tplc="040C0009">
+      <w:start w:val="1"/>
+      <w:numFmt w:val="bullet"/>
+      <w:lvlText w:val=""/>
+      <w:lvlJc w:val="left"/>
+      <w:pPr>
+        <w:ind w:left="720" w:hanging="360"/>
+      </w:pPr>
+      <w:rPr>
+        <w:rFonts w:ascii="Wingdings" w:hAnsi="Wingdings" w:hint="default"/>
+      </w:rPr>
+    </w:lvl>
+    <w:lvl w:ilvl="1" w:tplc="040C0003" w:tentative="1">
+      <w:start w:val="1"/>
+      <w:numFmt w:val="bullet"/>
+      <w:lvlText w:val="o"/>
+      <w:lvlJc w:val="left"/>
+      <w:pPr>
+        <w:ind w:left="1440" w:hanging="360"/>
+      </w:pPr>
+      <w:rPr>
+        <w:rFonts w:ascii="Courier New" w:hAnsi="Courier New" w:cs="Courier New" w:hint="default"/>
+      </w:rPr>
+    </w:lvl>
+    <w:lvl w:ilvl="2" w:tplc="040C0005" w:tentative="1">
+      <w:start w:val="1"/>
+      <w:numFmt w:val="bullet"/>
+      <w:lvlText w:val=""/>
+      <w:lvlJc w:val="left"/>
+      <w:pPr>
+        <w:ind w:left="2160" w:hanging="360"/>
+      </w:pPr>
+      <w:rPr>
+        <w:rFonts w:ascii="Wingdings" w:hAnsi="Wingdings" w:hint="default"/>
+      </w:rPr>
+    </w:lvl>
+    <w:lvl w:ilvl="3" w:tplc="040C0001" w:tentative="1">
+      <w:start w:val="1"/>
+      <w:numFmt w:val="bullet"/>
+      <w:lvlText w:val=""/>
+      <w:lvlJc w:val="left"/>
+      <w:pPr>
+        <w:ind w:left="2880" w:hanging="360"/>
+      </w:pPr>
+      <w:rPr>
+        <w:rFonts w:ascii="Symbol" w:hAnsi="Symbol" w:hint="default"/>
+      </w:rPr>
+    </w:lvl>
+    <w:lvl w:ilvl="4" w:tplc="040C0003" w:tentative="1">
+      <w:start w:val="1"/>
+      <w:numFmt w:val="bullet"/>
+      <w:lvlText w:val="o"/>
+      <w:lvlJc w:val="left"/>
+      <w:pPr>
+        <w:ind w:left="3600" w:hanging="360"/>
+      </w:pPr>
+      <w:rPr>
+        <w:rFonts w:ascii="Courier New" w:hAnsi="Courier New" w:cs="Courier New" w:hint="default"/>
+      </w:rPr>
+    </w:lvl>
+    <w:lvl w:ilvl="5" w:tplc="040C0005" w:tentative="1">
+      <w:start w:val="1"/>
+      <w:numFmt w:val="bullet"/>
+      <w:lvlText w:val=""/>
+      <w:lvlJc w:val="left"/>
+      <w:pPr>
+        <w:ind w:left="4320" w:hanging="360"/>
+      </w:pPr>
+      <w:rPr>
+        <w:rFonts w:ascii="Wingdings" w:hAnsi="Wingdings" w:hint="default"/>
+      </w:rPr>
+    </w:lvl>
+    <w:lvl w:ilvl="6" w:tplc="040C0001" w:tentative="1">
+      <w:start w:val="1"/>
+      <w:numFmt w:val="bullet"/>
+      <w:lvlText w:val=""/>
+      <w:lvlJc w:val="left"/>
+      <w:pPr>
+        <w:ind w:left="5040" w:hanging="360"/>
+      </w:pPr>
+      <w:rPr>
+        <w:rFonts w:ascii="Symbol" w:hAnsi="Symbol" w:hint="default"/>
+      </w:rPr>
+    </w:lvl>
+    <w:lvl w:ilvl="7" w:tplc="040C0003" w:tentative="1">
+      <w:start w:val="1"/>
+      <w:numFmt w:val="bullet"/>
+      <w:lvlText w:val="o"/>
+      <w:lvlJc w:val="left"/>
+      <w:pPr>
+        <w:ind w:left="5760" w:hanging="360"/>
+      </w:pPr>
+      <w:rPr>
+        <w:rFonts w:ascii="Courier New" w:hAnsi="Courier New" w:cs="Courier New" w:hint="default"/>
+      </w:rPr>
+    </w:lvl>
+    <w:lvl w:ilvl="8" w:tplc="040C0005" w:tentative="1">
+      <w:start w:val="1"/>
+      <w:numFmt w:val="bullet"/>
+      <w:lvlText w:val=""/>
+      <w:lvlJc w:val="left"/>
+      <w:pPr>
+        <w:ind w:left="6480" w:hanging="360"/>
+      </w:pPr>
+      <w:rPr>
+        <w:rFonts w:ascii="Wingdings" w:hAnsi="Wingdings" w:hint="default"/>
+      </w:rPr>
+    </w:lvl>
+  </w:abstractNum>
   <w:num w:numId="1">
     <w:abstractNumId w:val="0"/>
+  </w:num>
+  <w:num w:numId="2">
+    <w:abstractNumId w:val="3"/>
+  </w:num>
+  <w:num w:numId="3">
+    <w:abstractNumId w:val="1"/>
+  </w:num>
+  <w:num w:numId="4">
+    <w:abstractNumId w:val="2"/>
   </w:num>
 </w:numbering>
 </file>
@@ -1626,9 +2718,7 @@
       <w:tblStyleRowBandSize w:val="1"/>
       <w:tblStyleColBandSize w:val="1"/>
       <w:tblCellMar>
-        <w:top w:w="0" w:type="dxa"/>
         <w:left w:w="115" w:type="dxa"/>
-        <w:bottom w:w="0" w:type="dxa"/>
         <w:right w:w="115" w:type="dxa"/>
       </w:tblCellMar>
     </w:tblPr>
@@ -1639,9 +2729,7 @@
       <w:tblStyleRowBandSize w:val="1"/>
       <w:tblStyleColBandSize w:val="1"/>
       <w:tblCellMar>
-        <w:top w:w="0" w:type="dxa"/>
         <w:left w:w="115" w:type="dxa"/>
-        <w:bottom w:w="0" w:type="dxa"/>
         <w:right w:w="115" w:type="dxa"/>
       </w:tblCellMar>
     </w:tblPr>

</xml_diff>